<commit_message>
Update resume formatting and information
</commit_message>
<xml_diff>
--- a/public/documents/Samuel T. Resume.docx
+++ b/public/documents/Samuel T. Resume.docx
@@ -31,7 +31,7 @@
           <mc:Choice Requires="wpg">
             <w:drawing>
               <wp:inline distT="0" distB="0" distL="0" distR="0" wp14:anchorId="79780180">
-                <wp:extent cx="5235575" cy="1270"/>
+                <wp:extent cx="5236210" cy="1905"/>
                 <wp:effectExtent l="0" t="0" r="0" b="0"/>
                 <wp:docPr id="1" name=""/>
                 <a:graphic xmlns:a="http://schemas.openxmlformats.org/drawingml/2006/main">
@@ -41,7 +41,7 @@
                       <wpg:grpSpPr>
                         <a:xfrm>
                           <a:off x="0" y="0"/>
-                          <a:ext cx="5235120" cy="720"/>
+                          <a:ext cx="5235480" cy="1440"/>
                         </a:xfrm>
                       </wpg:grpSpPr>
                       <wps:wsp>
@@ -49,7 +49,7 @@
                         <wps:spPr>
                           <a:xfrm>
                             <a:off x="0" y="0"/>
-                            <a:ext cx="5235120" cy="720"/>
+                            <a:ext cx="5235480" cy="1440"/>
                           </a:xfrm>
                           <a:custGeom>
                             <a:avLst/>
@@ -68,7 +68,11 @@
                             </a:pathLst>
                           </a:custGeom>
                           <a:noFill/>
-                          <a:ln w="25560"/>
+                          <a:ln w="25560">
+                            <a:solidFill>
+                              <a:srgbClr val="ffffff"/>
+                            </a:solidFill>
+                          </a:ln>
                         </wps:spPr>
                         <wps:style>
                           <a:lnRef idx="1"/>
@@ -86,7 +90,7 @@
           </mc:Choice>
           <mc:Fallback>
             <w:pict>
-              <v:group id="shape_0" style="position:absolute;margin-left:0pt;margin-top:-0.1pt;width:412.2pt;height:0.05pt" coordorigin="0,-2" coordsize="8244,1"/>
+              <v:group id="shape_0" style="position:absolute;margin-left:0pt;margin-top:-0.15pt;width:412.25pt;height:0.1pt" coordorigin="0,-3" coordsize="8245,2"/>
             </w:pict>
           </mc:Fallback>
         </mc:AlternateContent>
@@ -130,7 +134,7 @@
           <w:sz w:val="24"/>
           <w:szCs w:val="24"/>
         </w:rPr>
-        <w:t>http://www.torressam333.x10host.com</w:t>
+        <w:t>https://torressam333.github.io/samuel2020</w:t>
       </w:r>
     </w:p>
     <w:p>
@@ -158,15 +162,7 @@
       </w:pPr>
       <w:r>
         <w:rPr/>
-        <w:t xml:space="preserve">Creative and pragmatic programmer dedicated to creating and building high quality web applications using client side and server-side programming. Determined to integrate knowledge, education and experience to produce  </w:t>
-      </w:r>
-      <w:r>
-        <w:rPr/>
-        <w:t>efficient</w:t>
-      </w:r>
-      <w:r>
-        <w:rPr/>
-        <w:t xml:space="preserve">, </w:t>
+        <w:t xml:space="preserve">Creative and pragmatic programmer dedicated to creating and building high quality web applications using client side and server-side programming. Determined to integrate knowledge, education and experience to produce  efficient, </w:t>
       </w:r>
       <w:r>
         <w:rPr>
@@ -178,15 +174,7 @@
       </w:r>
       <w:r>
         <w:rPr/>
-        <w:t xml:space="preserve"> sound and interactive </w:t>
-      </w:r>
-      <w:r>
-        <w:rPr/>
-        <w:t>web applications</w:t>
-      </w:r>
-      <w:r>
-        <w:rPr/>
-        <w:t>.</w:t>
+        <w:t xml:space="preserve"> sound and interactive web applications.</w:t>
       </w:r>
     </w:p>
     <w:p>
@@ -219,14 +207,19 @@
     <w:p>
       <w:pPr>
         <w:pStyle w:val="Normal"/>
-        <w:spacing w:lineRule="auto" w:line="266" w:before="0" w:after="0"/>
+        <w:spacing w:lineRule="auto" w:line="264" w:before="0" w:after="0"/>
         <w:ind w:left="22" w:right="6" w:hanging="14"/>
         <w:jc w:val="center"/>
-        <w:rPr/>
+        <w:rPr>
+          <w:sz w:val="18"/>
+          <w:szCs w:val="18"/>
+        </w:rPr>
       </w:pPr>
       <w:r>
         <w:rPr>
           <w:color w:val="594B3A"/>
+          <w:sz w:val="18"/>
+          <w:szCs w:val="18"/>
         </w:rPr>
         <w:t xml:space="preserve">BACHELORS OF ARTS, CRIMINAL JUSTICE  </w:t>
       </w:r>
@@ -249,38 +242,26 @@
         <w:pStyle w:val="Normal"/>
         <w:spacing w:lineRule="auto" w:line="259" w:before="0" w:after="16"/>
         <w:ind w:left="40" w:hanging="0"/>
+        <w:jc w:val="center"/>
+        <w:rPr/>
+      </w:pPr>
+      <w:r>
         <w:rPr>
           <w:color w:val="594B3A"/>
         </w:rPr>
-      </w:pPr>
+        <w:t xml:space="preserve">CERTIFICATE OF PROFICIENCY – COMPUTER SCIENCE WEB DEVELOPMENT: EMPHASIS - </w:t>
+      </w:r>
       <w:r>
         <w:rPr>
           <w:color w:val="594B3A"/>
         </w:rPr>
-        <w:t>CERTIFICATE OF PROFICIENCY – COMPUTER SCIENCE WEB DEVELOPMEN</w:t>
+        <w:t>JAVA/</w:t>
       </w:r>
       <w:r>
         <w:rPr>
           <w:color w:val="594B3A"/>
         </w:rPr>
-        <w:t>T</w:t>
-      </w:r>
-      <w:r>
-        <w:rPr>
-          <w:color w:val="594B3A"/>
-        </w:rPr>
-        <w:t xml:space="preserve">: EMPHASIS - OPEN SOURCE </w:t>
-      </w:r>
-    </w:p>
-    <w:p>
-      <w:pPr>
-        <w:pStyle w:val="Normal"/>
-        <w:spacing w:lineRule="auto" w:line="259" w:before="0" w:after="16"/>
-        <w:ind w:left="40" w:hanging="0"/>
-        <w:rPr/>
-      </w:pPr>
-      <w:r>
-        <w:rPr/>
+        <w:t xml:space="preserve">OPEN SOURCE </w:t>
       </w:r>
     </w:p>
     <w:p>
@@ -293,15 +274,7 @@
       </w:pPr>
       <w:r>
         <w:rPr/>
-        <w:t>Palomar College, San Marcos — 201</w:t>
-      </w:r>
-      <w:r>
-        <w:rPr/>
-        <w:t>7-2019</w:t>
-      </w:r>
-      <w:r>
-        <w:rPr/>
-        <w:t xml:space="preserve"> </w:t>
+        <w:t xml:space="preserve">Palomar College, San Marcos — 2017-2019 </w:t>
       </w:r>
     </w:p>
     <w:p>
@@ -327,12 +300,6 @@
         <w:rPr/>
       </w:pPr>
       <w:r>
-        <w:rPr>
-          <w:color w:val="584A3A"/>
-        </w:rPr>
-        <w:t xml:space="preserve">■ </w:t>
-      </w:r>
-      <w:r>
         <w:rPr/>
         <w:t xml:space="preserve">Languages/Technologies: HTML5, CSS3, JavaScript and jQuery/jQuery UI, </w:t>
       </w:r>
@@ -346,43 +313,7 @@
       </w:r>
       <w:r>
         <w:rPr/>
-        <w:t xml:space="preserve">, Responsive Web Design, PHP 5 &amp; 7, </w:t>
-      </w:r>
-      <w:r>
-        <w:rPr/>
-        <w:t>MS</w:t>
-      </w:r>
-      <w:r>
-        <w:rPr/>
-        <w:t>SQL and MySQL.  Experience working with with Bootstrap 4, SASS, Node.js and V</w:t>
-      </w:r>
-      <w:r>
-        <w:rPr/>
-        <w:t xml:space="preserve">CS </w:t>
-      </w:r>
-      <w:r>
-        <w:rPr/>
-        <w:t xml:space="preserve">(Git). Experience in Web/Hybrid app development. I am also familiar with Amazon Web Services. Knowledge and experience coding using </w:t>
-      </w:r>
-      <w:r>
-        <w:rPr/>
-        <w:t>Design Patterns, OOP</w:t>
-      </w:r>
-      <w:r>
-        <w:rPr/>
-        <w:t xml:space="preserve"> and SOLID principles. Knowledge of the MVC methodology. </w:t>
-      </w:r>
-      <w:r>
-        <w:rPr/>
-        <w:t>Experienced Windows and Debian based linux user</w:t>
-      </w:r>
-      <w:r>
-        <w:rPr/>
-        <w:t xml:space="preserve">. </w:t>
-      </w:r>
-      <w:r>
-        <w:rPr/>
-        <w:t>Comfortable with CLI as well as GUI’s.</w:t>
+        <w:t>, Responsive Web Design, PHP 5 &amp; 7, MSSQL and MySQL.  Experience working with with Bootstrap 4, SASS, Node.js and VCS (Git). Experience in Web/Hybrid app development. I am also familiar with Amazon Web Services. Knowledge and experience coding using Design Patterns, OOP and SOLID principles. Knowledge of the MVC methodology. Experienced Windows and Debian based linux user. Comfortable with CLI as well as GUI’s.</w:t>
       </w:r>
     </w:p>
     <w:p>
@@ -408,12 +339,6 @@
         <w:rPr/>
       </w:pPr>
       <w:r>
-        <w:rPr>
-          <w:sz w:val="18"/>
-        </w:rPr>
-        <w:t xml:space="preserve">■ </w:t>
-      </w:r>
-      <w:r>
         <w:rPr/>
         <w:t xml:space="preserve">Dean’s List Award, GPA of 4.0, California State University San Bernardino - 2013 </w:t>
       </w:r>
@@ -426,12 +351,6 @@
         <w:rPr/>
       </w:pPr>
       <w:r>
-        <w:rPr>
-          <w:sz w:val="18"/>
-        </w:rPr>
-        <w:t xml:space="preserve">■ </w:t>
-      </w:r>
-      <w:r>
         <w:rPr/>
         <w:t xml:space="preserve">Dean’s List Award, GPA of 4.0, California State University San Bernardino - 2014 </w:t>
       </w:r>
@@ -444,32 +363,14 @@
         <w:rPr/>
       </w:pPr>
       <w:r>
-        <w:rPr>
-          <w:sz w:val="18"/>
-        </w:rPr>
-        <w:t xml:space="preserve">■ </w:t>
-      </w:r>
-      <w:r>
-        <w:rPr/>
-        <w:t>4.0 GPA, Palomar College - 201</w:t>
-      </w:r>
-      <w:r>
-        <w:rPr/>
-        <w:t>7</w:t>
-      </w:r>
-      <w:r>
-        <w:rPr/>
-        <w:t xml:space="preserve"> - 201</w:t>
+        <w:rPr/>
+        <w:t>4.0 GPA, Palomar College - 2017 - 201</w:t>
       </w:r>
       <w:bookmarkStart w:id="0" w:name="_GoBack"/>
       <w:bookmarkEnd w:id="0"/>
       <w:r>
         <w:rPr/>
-        <w:t>9</w:t>
-      </w:r>
-      <w:r>
-        <w:rPr/>
-        <w:t xml:space="preserve"> </w:t>
+        <w:t xml:space="preserve">9 </w:t>
       </w:r>
     </w:p>
     <w:p>
@@ -490,12 +391,15 @@
         <w:ind w:left="24" w:right="23" w:hanging="10"/>
         <w:jc w:val="center"/>
         <w:rPr>
+          <w:sz w:val="22"/>
+          <w:szCs w:val="22"/>
+        </w:rPr>
+      </w:pPr>
+      <w:r>
+        <w:rPr>
           <w:color w:val="594B3A"/>
-        </w:rPr>
-      </w:pPr>
-      <w:r>
-        <w:rPr>
-          <w:color w:val="594B3A"/>
+          <w:sz w:val="22"/>
+          <w:szCs w:val="22"/>
         </w:rPr>
         <w:t xml:space="preserve">WORK EXPERIENCE </w:t>
       </w:r>
@@ -503,20 +407,20 @@
     <w:p>
       <w:pPr>
         <w:pStyle w:val="Normal"/>
-        <w:spacing w:lineRule="auto" w:line="266" w:before="0" w:after="107"/>
+        <w:spacing w:lineRule="auto" w:line="264" w:before="0" w:after="107"/>
         <w:ind w:left="22" w:right="21" w:hanging="10"/>
         <w:jc w:val="center"/>
         <w:rPr>
-          <w:rFonts w:ascii="Calibri" w:hAnsi="Calibri" w:eastAsia="Calibri" w:cs="Calibri"/>
-          <w:color w:val="594B3A"/>
-          <w:sz w:val="20"/>
+          <w:sz w:val="18"/>
+          <w:szCs w:val="18"/>
         </w:rPr>
       </w:pPr>
       <w:r>
         <w:rPr>
           <w:rFonts w:eastAsia="Calibri" w:cs="Calibri"/>
           <w:color w:val="594B3A"/>
-          <w:sz w:val="20"/>
+          <w:sz w:val="18"/>
+          <w:szCs w:val="18"/>
         </w:rPr>
         <w:t>FULL STACK SOFTWARE DEVELOPER</w:t>
       </w:r>
@@ -524,42 +428,32 @@
     <w:p>
       <w:pPr>
         <w:pStyle w:val="Normal"/>
-        <w:spacing w:lineRule="auto" w:line="266" w:before="0" w:after="107"/>
+        <w:spacing w:lineRule="auto" w:line="264" w:before="0" w:after="107"/>
         <w:ind w:left="22" w:right="17" w:hanging="10"/>
         <w:jc w:val="center"/>
-        <w:rPr/>
+        <w:rPr>
+          <w:sz w:val="18"/>
+          <w:szCs w:val="18"/>
+        </w:rPr>
       </w:pPr>
       <w:r>
         <w:rPr>
           <w:color w:val="594B3A"/>
-        </w:rPr>
-        <w:t>GOODWILL OF CENTRAL AND NORTHERN ARIZONA — 201</w:t>
-      </w:r>
-      <w:r>
-        <w:rPr>
-          <w:color w:val="594B3A"/>
-        </w:rPr>
-        <w:t>9</w:t>
-      </w:r>
-      <w:r>
-        <w:rPr>
-          <w:color w:val="594B3A"/>
-        </w:rPr>
-        <w:t xml:space="preserve"> - PRESENT </w:t>
-      </w:r>
-    </w:p>
-    <w:p>
-      <w:pPr>
-        <w:pStyle w:val="Normal"/>
-        <w:ind w:left="345" w:hanging="360"/>
-        <w:rPr/>
-      </w:pPr>
-      <w:r>
-        <w:rPr>
           <w:sz w:val="18"/>
-        </w:rPr>
-        <w:t xml:space="preserve">■ </w:t>
-      </w:r>
+          <w:szCs w:val="18"/>
+        </w:rPr>
+        <w:t xml:space="preserve">GOODWILL OF CENTRAL AND NORTHERN ARIZONA — 2019 - PRESENT </w:t>
+      </w:r>
+    </w:p>
+    <w:p>
+      <w:pPr>
+        <w:pStyle w:val="Normal"/>
+        <w:numPr>
+          <w:ilvl w:val="0"/>
+          <w:numId w:val="2"/>
+        </w:numPr>
+        <w:rPr/>
+      </w:pPr>
       <w:r>
         <w:rPr>
           <w:sz w:val="18"/>
@@ -570,34 +464,34 @@
     <w:p>
       <w:pPr>
         <w:pStyle w:val="Normal"/>
-        <w:ind w:left="345" w:hanging="360"/>
+        <w:numPr>
+          <w:ilvl w:val="0"/>
+          <w:numId w:val="2"/>
+        </w:numPr>
         <w:rPr/>
       </w:pPr>
       <w:r>
         <w:rPr>
           <w:sz w:val="18"/>
         </w:rPr>
-        <w:t xml:space="preserve">■ </w:t>
+        <w:t>P</w:t>
       </w:r>
       <w:r>
         <w:rPr>
           <w:sz w:val="18"/>
         </w:rPr>
-        <w:t>Provide design and code application architecture plans for current and future projects.</w:t>
-      </w:r>
-    </w:p>
-    <w:p>
-      <w:pPr>
-        <w:pStyle w:val="Normal"/>
-        <w:ind w:left="345" w:hanging="360"/>
-        <w:rPr/>
-      </w:pPr>
-      <w:r>
-        <w:rPr>
-          <w:sz w:val="18"/>
-        </w:rPr>
-        <w:t xml:space="preserve">■ </w:t>
-      </w:r>
+        <w:t>rovide design and code application architecture plans for current and future projects.</w:t>
+      </w:r>
+    </w:p>
+    <w:p>
+      <w:pPr>
+        <w:pStyle w:val="Normal"/>
+        <w:numPr>
+          <w:ilvl w:val="0"/>
+          <w:numId w:val="2"/>
+        </w:numPr>
+        <w:rPr/>
+      </w:pPr>
       <w:r>
         <w:rPr>
           <w:rFonts w:eastAsia="Calibri" w:cs="Calibri"/>
@@ -610,15 +504,12 @@
     <w:p>
       <w:pPr>
         <w:pStyle w:val="Normal"/>
-        <w:ind w:left="345" w:hanging="360"/>
-        <w:rPr/>
-      </w:pPr>
-      <w:r>
-        <w:rPr>
-          <w:sz w:val="18"/>
-        </w:rPr>
-        <w:t xml:space="preserve">■ </w:t>
-      </w:r>
+        <w:numPr>
+          <w:ilvl w:val="0"/>
+          <w:numId w:val="2"/>
+        </w:numPr>
+        <w:rPr/>
+      </w:pPr>
       <w:r>
         <w:rPr>
           <w:rFonts w:eastAsia="Calibri" w:cs="Calibri"/>
@@ -667,7 +558,7 @@
           <mc:Choice Requires="wpg">
             <w:drawing>
               <wp:inline distT="0" distB="0" distL="0" distR="0" wp14:anchorId="74F57AE0">
-                <wp:extent cx="5235575" cy="1270"/>
+                <wp:extent cx="5236210" cy="1905"/>
                 <wp:effectExtent l="0" t="0" r="0" b="0"/>
                 <wp:docPr id="2" name=""/>
                 <a:graphic xmlns:a="http://schemas.openxmlformats.org/drawingml/2006/main">
@@ -677,7 +568,7 @@
                       <wpg:grpSpPr>
                         <a:xfrm>
                           <a:off x="0" y="0"/>
-                          <a:ext cx="5235120" cy="720"/>
+                          <a:ext cx="5235480" cy="1440"/>
                         </a:xfrm>
                       </wpg:grpSpPr>
                       <wps:wsp>
@@ -685,7 +576,7 @@
                         <wps:spPr>
                           <a:xfrm>
                             <a:off x="0" y="0"/>
-                            <a:ext cx="5235120" cy="720"/>
+                            <a:ext cx="5235480" cy="1440"/>
                           </a:xfrm>
                           <a:custGeom>
                             <a:avLst/>
@@ -704,7 +595,11 @@
                             </a:pathLst>
                           </a:custGeom>
                           <a:noFill/>
-                          <a:ln w="25560"/>
+                          <a:ln w="25560">
+                            <a:solidFill>
+                              <a:srgbClr val="ffffff"/>
+                            </a:solidFill>
+                          </a:ln>
                         </wps:spPr>
                         <wps:style>
                           <a:lnRef idx="1"/>
@@ -722,7 +617,7 @@
           </mc:Choice>
           <mc:Fallback>
             <w:pict>
-              <v:group id="shape_0" style="position:absolute;margin-left:0pt;margin-top:-0.1pt;width:412.2pt;height:0.05pt" coordorigin="0,-2" coordsize="8244,1"/>
+              <v:group id="shape_0" style="position:absolute;margin-left:0pt;margin-top:-0.15pt;width:412.25pt;height:0.1pt" coordorigin="0,-3" coordsize="8245,2"/>
             </w:pict>
           </mc:Fallback>
         </mc:AlternateContent>
@@ -764,16 +659,19 @@
     <w:p>
       <w:pPr>
         <w:pStyle w:val="Normal"/>
-        <w:spacing w:lineRule="auto" w:line="266" w:before="0" w:after="107"/>
+        <w:spacing w:lineRule="auto" w:line="264" w:before="0" w:after="107"/>
         <w:ind w:left="22" w:right="21" w:hanging="10"/>
         <w:jc w:val="center"/>
         <w:rPr>
+          <w:sz w:val="18"/>
+          <w:szCs w:val="18"/>
+        </w:rPr>
+      </w:pPr>
+      <w:r>
+        <w:rPr>
           <w:color w:val="594B3A"/>
-        </w:rPr>
-      </w:pPr>
-      <w:r>
-        <w:rPr>
-          <w:color w:val="594B3A"/>
+          <w:sz w:val="18"/>
+          <w:szCs w:val="18"/>
         </w:rPr>
         <w:t>LIABILITY AND WORKERS COMPENSATION CLAIMS ADMINISTRATOR</w:t>
       </w:r>
@@ -781,42 +679,32 @@
     <w:p>
       <w:pPr>
         <w:pStyle w:val="Normal"/>
-        <w:spacing w:lineRule="auto" w:line="266" w:before="0" w:after="107"/>
+        <w:spacing w:lineRule="auto" w:line="264" w:before="0" w:after="107"/>
         <w:ind w:left="22" w:right="17" w:hanging="10"/>
         <w:jc w:val="center"/>
-        <w:rPr/>
+        <w:rPr>
+          <w:sz w:val="18"/>
+          <w:szCs w:val="18"/>
+        </w:rPr>
       </w:pPr>
       <w:r>
         <w:rPr>
           <w:color w:val="594B3A"/>
-        </w:rPr>
-        <w:t xml:space="preserve">GOODWILL OF CENTRAL AND NORTHERN ARIZONA — 2018 - </w:t>
-      </w:r>
-      <w:r>
-        <w:rPr>
-          <w:color w:val="594B3A"/>
-        </w:rPr>
-        <w:t>2019</w:t>
-      </w:r>
-      <w:r>
-        <w:rPr>
-          <w:color w:val="594B3A"/>
-        </w:rPr>
-        <w:t xml:space="preserve"> </w:t>
-      </w:r>
-    </w:p>
-    <w:p>
-      <w:pPr>
-        <w:pStyle w:val="Normal"/>
-        <w:ind w:left="345" w:hanging="360"/>
-        <w:rPr/>
-      </w:pPr>
-      <w:r>
-        <w:rPr>
           <w:sz w:val="18"/>
-        </w:rPr>
-        <w:t xml:space="preserve">■ </w:t>
-      </w:r>
+          <w:szCs w:val="18"/>
+        </w:rPr>
+        <w:t xml:space="preserve">GOODWILL OF CENTRAL AND NORTHERN ARIZONA — 2018 - 2019 </w:t>
+      </w:r>
+    </w:p>
+    <w:p>
+      <w:pPr>
+        <w:pStyle w:val="Normal"/>
+        <w:numPr>
+          <w:ilvl w:val="0"/>
+          <w:numId w:val="3"/>
+        </w:numPr>
+        <w:rPr/>
+      </w:pPr>
       <w:r>
         <w:rPr/>
         <w:t>Case management for all liability and workers compensation claims.</w:t>
@@ -825,15 +713,12 @@
     <w:p>
       <w:pPr>
         <w:pStyle w:val="Normal"/>
-        <w:ind w:left="345" w:hanging="360"/>
-        <w:rPr/>
-      </w:pPr>
-      <w:r>
-        <w:rPr>
-          <w:sz w:val="18"/>
-        </w:rPr>
-        <w:t xml:space="preserve">■ </w:t>
-      </w:r>
+        <w:numPr>
+          <w:ilvl w:val="0"/>
+          <w:numId w:val="3"/>
+        </w:numPr>
+        <w:rPr/>
+      </w:pPr>
       <w:r>
         <w:rPr/>
         <w:t>Provide legal assistance to inside counsel, including preparing legal material packets.</w:t>
@@ -842,15 +727,12 @@
     <w:p>
       <w:pPr>
         <w:pStyle w:val="Normal"/>
-        <w:ind w:left="345" w:hanging="360"/>
-        <w:rPr/>
-      </w:pPr>
-      <w:r>
-        <w:rPr>
-          <w:sz w:val="18"/>
-        </w:rPr>
-        <w:t xml:space="preserve">■ </w:t>
-      </w:r>
+        <w:numPr>
+          <w:ilvl w:val="0"/>
+          <w:numId w:val="3"/>
+        </w:numPr>
+        <w:rPr/>
+      </w:pPr>
       <w:r>
         <w:rPr/>
         <w:t>Work as part of the finance department and specialize in risk management and cost reduction.</w:t>
@@ -859,15 +741,12 @@
     <w:p>
       <w:pPr>
         <w:pStyle w:val="Normal"/>
-        <w:ind w:left="345" w:hanging="360"/>
-        <w:rPr/>
-      </w:pPr>
-      <w:r>
-        <w:rPr>
-          <w:sz w:val="18"/>
-        </w:rPr>
-        <w:t xml:space="preserve">■ </w:t>
-      </w:r>
+        <w:numPr>
+          <w:ilvl w:val="0"/>
+          <w:numId w:val="3"/>
+        </w:numPr>
+        <w:rPr/>
+      </w:pPr>
       <w:r>
         <w:rPr/>
         <w:t>Extensive knowledge of Arizona Workers Compensation Law.</w:t>
@@ -876,15 +755,12 @@
     <w:p>
       <w:pPr>
         <w:pStyle w:val="Normal"/>
-        <w:ind w:left="345" w:hanging="360"/>
-        <w:rPr/>
-      </w:pPr>
-      <w:r>
-        <w:rPr>
-          <w:sz w:val="18"/>
-        </w:rPr>
-        <w:t xml:space="preserve">■ </w:t>
-      </w:r>
+        <w:numPr>
+          <w:ilvl w:val="0"/>
+          <w:numId w:val="3"/>
+        </w:numPr>
+        <w:rPr/>
+      </w:pPr>
       <w:r>
         <w:rPr/>
         <w:t>Perform OSHA 300 form reporting for all locations.</w:t>
@@ -893,14 +769,33 @@
     <w:p>
       <w:pPr>
         <w:pStyle w:val="Normal"/>
-        <w:spacing w:lineRule="auto" w:line="266" w:before="0" w:after="107"/>
+        <w:numPr>
+          <w:ilvl w:val="0"/>
+          <w:numId w:val="0"/>
+        </w:numPr>
+        <w:ind w:left="705" w:hanging="0"/>
+        <w:rPr/>
+      </w:pPr>
+      <w:r>
+        <w:rPr/>
+      </w:r>
+    </w:p>
+    <w:p>
+      <w:pPr>
+        <w:pStyle w:val="Normal"/>
+        <w:spacing w:lineRule="auto" w:line="264" w:before="0" w:after="107"/>
         <w:ind w:left="22" w:right="21" w:hanging="10"/>
         <w:jc w:val="center"/>
-        <w:rPr/>
+        <w:rPr>
+          <w:sz w:val="18"/>
+          <w:szCs w:val="18"/>
+        </w:rPr>
       </w:pPr>
       <w:r>
         <w:rPr>
           <w:color w:val="594B3A"/>
+          <w:sz w:val="18"/>
+          <w:szCs w:val="18"/>
         </w:rPr>
         <w:t xml:space="preserve">REPORT DEPARTMENT SUPERVISOR/CHIEF EDITOR </w:t>
       </w:r>
@@ -908,14 +803,19 @@
     <w:p>
       <w:pPr>
         <w:pStyle w:val="Normal"/>
-        <w:spacing w:lineRule="auto" w:line="266" w:before="0" w:after="107"/>
+        <w:spacing w:lineRule="auto" w:line="264" w:before="0" w:after="107"/>
         <w:ind w:left="22" w:right="17" w:hanging="10"/>
         <w:jc w:val="center"/>
-        <w:rPr/>
+        <w:rPr>
+          <w:sz w:val="18"/>
+          <w:szCs w:val="18"/>
+        </w:rPr>
       </w:pPr>
       <w:r>
         <w:rPr>
           <w:color w:val="594B3A"/>
+          <w:sz w:val="18"/>
+          <w:szCs w:val="18"/>
         </w:rPr>
         <w:t xml:space="preserve">PREMIER PHYSICIANS MANAGEMENT COMPANY — 2015 - 2018 </w:t>
       </w:r>
@@ -923,15 +823,12 @@
     <w:p>
       <w:pPr>
         <w:pStyle w:val="Normal"/>
-        <w:ind w:left="345" w:hanging="360"/>
-        <w:rPr/>
-      </w:pPr>
-      <w:r>
-        <w:rPr>
-          <w:sz w:val="18"/>
-        </w:rPr>
-        <w:t xml:space="preserve">■ </w:t>
-      </w:r>
+        <w:numPr>
+          <w:ilvl w:val="0"/>
+          <w:numId w:val="4"/>
+        </w:numPr>
+        <w:rPr/>
+      </w:pPr>
       <w:r>
         <w:rPr/>
         <w:t xml:space="preserve">Schedule, planning and performing Supervisory tasks and full oversight of the department and its employees. </w:t>
@@ -940,15 +837,12 @@
     <w:p>
       <w:pPr>
         <w:pStyle w:val="Normal"/>
-        <w:ind w:left="-5" w:hanging="10"/>
-        <w:rPr/>
-      </w:pPr>
-      <w:r>
-        <w:rPr>
-          <w:sz w:val="18"/>
-        </w:rPr>
-        <w:t xml:space="preserve">■ </w:t>
-      </w:r>
+        <w:numPr>
+          <w:ilvl w:val="0"/>
+          <w:numId w:val="4"/>
+        </w:numPr>
+        <w:rPr/>
+      </w:pPr>
       <w:r>
         <w:rPr/>
         <w:t xml:space="preserve">Multi-tasking and prioritizing reports while also delegating within the department </w:t>
@@ -957,15 +851,12 @@
     <w:p>
       <w:pPr>
         <w:pStyle w:val="Normal"/>
-        <w:ind w:left="-5" w:hanging="10"/>
-        <w:rPr/>
-      </w:pPr>
-      <w:r>
-        <w:rPr>
-          <w:sz w:val="18"/>
-        </w:rPr>
-        <w:t xml:space="preserve">■ </w:t>
-      </w:r>
+        <w:numPr>
+          <w:ilvl w:val="0"/>
+          <w:numId w:val="4"/>
+        </w:numPr>
+        <w:rPr/>
+      </w:pPr>
       <w:r>
         <w:rPr/>
         <w:t xml:space="preserve">Report editing for QME/AME/IME doctors’, evaluations, and supplemental reports </w:t>
@@ -974,15 +865,12 @@
     <w:p>
       <w:pPr>
         <w:pStyle w:val="Normal"/>
-        <w:ind w:left="-5" w:hanging="10"/>
-        <w:rPr/>
-      </w:pPr>
-      <w:r>
-        <w:rPr>
-          <w:sz w:val="18"/>
-        </w:rPr>
-        <w:t xml:space="preserve">■ </w:t>
-      </w:r>
+        <w:numPr>
+          <w:ilvl w:val="0"/>
+          <w:numId w:val="4"/>
+        </w:numPr>
+        <w:rPr/>
+      </w:pPr>
       <w:r>
         <w:rPr/>
         <w:t xml:space="preserve">Verify insurance eligibility, provide claims information, dissect cover letters </w:t>
@@ -991,15 +879,12 @@
     <w:p>
       <w:pPr>
         <w:pStyle w:val="Normal"/>
-        <w:ind w:left="-5" w:hanging="10"/>
-        <w:rPr/>
-      </w:pPr>
-      <w:r>
-        <w:rPr>
-          <w:sz w:val="18"/>
-        </w:rPr>
-        <w:t xml:space="preserve">■ </w:t>
-      </w:r>
+        <w:numPr>
+          <w:ilvl w:val="0"/>
+          <w:numId w:val="4"/>
+        </w:numPr>
+        <w:rPr/>
+      </w:pPr>
       <w:r>
         <w:rPr/>
         <w:t xml:space="preserve">Provide claims information to workers compensation insurances </w:t>
@@ -1008,15 +893,12 @@
     <w:p>
       <w:pPr>
         <w:pStyle w:val="Normal"/>
-        <w:ind w:left="-5" w:hanging="10"/>
-        <w:rPr/>
-      </w:pPr>
-      <w:r>
-        <w:rPr>
-          <w:sz w:val="18"/>
-        </w:rPr>
-        <w:t xml:space="preserve">■ </w:t>
-      </w:r>
+        <w:numPr>
+          <w:ilvl w:val="0"/>
+          <w:numId w:val="4"/>
+        </w:numPr>
+        <w:rPr/>
+      </w:pPr>
       <w:r>
         <w:rPr/>
         <w:t xml:space="preserve">Use of electronic health record software programs </w:t>
@@ -1025,15 +907,12 @@
     <w:p>
       <w:pPr>
         <w:pStyle w:val="Normal"/>
-        <w:ind w:left="-5" w:hanging="10"/>
-        <w:rPr/>
-      </w:pPr>
-      <w:r>
-        <w:rPr>
-          <w:sz w:val="18"/>
-        </w:rPr>
-        <w:t xml:space="preserve">■ </w:t>
-      </w:r>
+        <w:numPr>
+          <w:ilvl w:val="0"/>
+          <w:numId w:val="4"/>
+        </w:numPr>
+        <w:rPr/>
+      </w:pPr>
       <w:r>
         <w:rPr/>
         <w:t xml:space="preserve">Organize depositions for attorneys’ offices and workers compensation insurances </w:t>
@@ -1042,15 +921,12 @@
     <w:p>
       <w:pPr>
         <w:pStyle w:val="Normal"/>
-        <w:ind w:left="-5" w:hanging="10"/>
-        <w:rPr/>
-      </w:pPr>
-      <w:r>
-        <w:rPr>
-          <w:sz w:val="18"/>
-        </w:rPr>
-        <w:t xml:space="preserve">■ </w:t>
-      </w:r>
+        <w:numPr>
+          <w:ilvl w:val="0"/>
+          <w:numId w:val="4"/>
+        </w:numPr>
+        <w:rPr/>
+      </w:pPr>
       <w:r>
         <w:rPr/>
         <w:t xml:space="preserve">Med/Legal information sharing systems and account management </w:t>
@@ -1059,15 +935,12 @@
     <w:p>
       <w:pPr>
         <w:pStyle w:val="Normal"/>
-        <w:ind w:left="-5" w:hanging="10"/>
-        <w:rPr/>
-      </w:pPr>
-      <w:r>
-        <w:rPr>
-          <w:sz w:val="18"/>
-        </w:rPr>
-        <w:t xml:space="preserve">■ </w:t>
-      </w:r>
+        <w:numPr>
+          <w:ilvl w:val="0"/>
+          <w:numId w:val="4"/>
+        </w:numPr>
+        <w:rPr/>
+      </w:pPr>
       <w:r>
         <w:rPr/>
         <w:t xml:space="preserve">Time management to meet report deadlines </w:t>
@@ -1076,15 +949,12 @@
     <w:p>
       <w:pPr>
         <w:pStyle w:val="Normal"/>
-        <w:ind w:left="-5" w:hanging="10"/>
-        <w:rPr/>
-      </w:pPr>
-      <w:r>
-        <w:rPr>
-          <w:sz w:val="18"/>
-        </w:rPr>
-        <w:t xml:space="preserve">■ </w:t>
-      </w:r>
+        <w:numPr>
+          <w:ilvl w:val="0"/>
+          <w:numId w:val="4"/>
+        </w:numPr>
+        <w:rPr/>
+      </w:pPr>
       <w:r>
         <w:rPr/>
         <w:t xml:space="preserve">Direct interaction with attorneys and insurance offices </w:t>
@@ -1093,15 +963,12 @@
     <w:p>
       <w:pPr>
         <w:pStyle w:val="Normal"/>
-        <w:ind w:left="-5" w:hanging="10"/>
-        <w:rPr/>
-      </w:pPr>
-      <w:r>
-        <w:rPr>
-          <w:sz w:val="18"/>
-        </w:rPr>
-        <w:t xml:space="preserve">■ </w:t>
-      </w:r>
+        <w:numPr>
+          <w:ilvl w:val="0"/>
+          <w:numId w:val="4"/>
+        </w:numPr>
+        <w:rPr/>
+      </w:pPr>
       <w:r>
         <w:rPr/>
         <w:t xml:space="preserve">Editor in Chief of all Medical-Legal Reports </w:t>
@@ -1110,48 +977,36 @@
     <w:p>
       <w:pPr>
         <w:pStyle w:val="Normal"/>
+        <w:numPr>
+          <w:ilvl w:val="0"/>
+          <w:numId w:val="4"/>
+        </w:numPr>
         <w:spacing w:before="0" w:after="2"/>
-        <w:ind w:left="-5" w:hanging="10"/>
-        <w:rPr/>
-      </w:pPr>
-      <w:r>
-        <w:rPr>
-          <w:sz w:val="18"/>
-        </w:rPr>
-        <w:t xml:space="preserve">■ </w:t>
-      </w:r>
-      <w:r>
-        <w:rPr/>
-        <w:t>Extensive knowledge of the California Workers Compensation System/Labor Codes/</w:t>
-      </w:r>
-    </w:p>
-    <w:p>
-      <w:pPr>
-        <w:pStyle w:val="Normal"/>
+        <w:rPr/>
+      </w:pPr>
+      <w:r>
+        <w:rPr/>
+        <w:t xml:space="preserve">Extensive knowledge of the California Workers Compensation System/Labor Codes/C.C.R’s </w:t>
+      </w:r>
+    </w:p>
+    <w:p>
+      <w:pPr>
+        <w:pStyle w:val="Normal"/>
+        <w:numPr>
+          <w:ilvl w:val="0"/>
+          <w:numId w:val="4"/>
+        </w:numPr>
         <w:spacing w:before="0" w:after="235"/>
-        <w:ind w:left="370" w:hanging="10"/>
-        <w:rPr/>
-      </w:pPr>
-      <w:r>
-        <w:rPr/>
-        <w:t xml:space="preserve">C.C.R’s </w:t>
-      </w:r>
-    </w:p>
-    <w:p>
-      <w:pPr>
-        <w:pStyle w:val="Normal"/>
-        <w:spacing w:before="0" w:after="235"/>
-        <w:ind w:left="370" w:hanging="10"/>
-        <w:rPr/>
-      </w:pPr>
-      <w:r>
-        <w:rPr/>
-      </w:r>
-    </w:p>
-    <w:p>
-      <w:pPr>
-        <w:pStyle w:val="Normal"/>
-        <w:spacing w:lineRule="auto" w:line="266" w:before="0" w:after="61"/>
+        <w:rPr/>
+      </w:pPr>
+      <w:r>
+        <w:rPr/>
+      </w:r>
+    </w:p>
+    <w:p>
+      <w:pPr>
+        <w:pStyle w:val="Normal"/>
+        <w:spacing w:lineRule="auto" w:line="264" w:before="0" w:after="61"/>
         <w:ind w:left="22" w:right="12" w:hanging="10"/>
         <w:jc w:val="center"/>
         <w:rPr>
@@ -1159,7 +1014,9 @@
         </w:rPr>
       </w:pPr>
       <w:r>
-        <w:rPr/>
+        <w:rPr>
+          <w:color w:val="594B3A"/>
+        </w:rPr>
         <mc:AlternateContent>
           <mc:Choice Requires="wpg">
             <w:drawing>
@@ -1171,7 +1028,7 @@
                 <wp:positionV relativeFrom="page">
                   <wp:posOffset>583565</wp:posOffset>
                 </wp:positionV>
-                <wp:extent cx="5228590" cy="1270"/>
+                <wp:extent cx="5229225" cy="1905"/>
                 <wp:effectExtent l="0" t="0" r="0" b="0"/>
                 <wp:wrapTopAndBottom/>
                 <wp:docPr id="3" name="Group 1523"/>
@@ -1182,7 +1039,7 @@
                       <wpg:grpSpPr>
                         <a:xfrm>
                           <a:off x="0" y="0"/>
-                          <a:ext cx="5227920" cy="720"/>
+                          <a:ext cx="5228640" cy="1440"/>
                         </a:xfrm>
                       </wpg:grpSpPr>
                       <wps:wsp>
@@ -1190,7 +1047,7 @@
                         <wps:spPr>
                           <a:xfrm>
                             <a:off x="0" y="0"/>
-                            <a:ext cx="5227920" cy="720"/>
+                            <a:ext cx="5228640" cy="1440"/>
                           </a:xfrm>
                           <a:custGeom>
                             <a:avLst/>
@@ -1209,7 +1066,11 @@
                             </a:pathLst>
                           </a:custGeom>
                           <a:noFill/>
-                          <a:ln/>
+                          <a:ln>
+                            <a:solidFill>
+                              <a:srgbClr val="ffffff"/>
+                            </a:solidFill>
+                          </a:ln>
                         </wps:spPr>
                         <wps:style>
                           <a:lnRef idx="1"/>
@@ -1227,7 +1088,7 @@
           </mc:Choice>
           <mc:Fallback>
             <w:pict>
-              <v:group id="shape_0" alt="Group 1523" style="position:absolute;margin-left:100pt;margin-top:45.95pt;width:411.65pt;height:0.05pt" coordorigin="2000,919" coordsize="8233,1"/>
+              <v:group id="shape_0" alt="Group 1523" style="position:absolute;margin-left:100pt;margin-top:45.95pt;width:411.7pt;height:0.1pt" coordorigin="2000,919" coordsize="8234,2"/>
             </w:pict>
           </mc:Fallback>
         </mc:AlternateContent>
@@ -1272,7 +1133,7 @@
           <mc:Choice Requires="wpg">
             <w:drawing>
               <wp:inline distT="0" distB="0" distL="0" distR="0" wp14:anchorId="74F57AE0">
-                <wp:extent cx="5235575" cy="1270"/>
+                <wp:extent cx="5236210" cy="1905"/>
                 <wp:effectExtent l="0" t="0" r="0" b="0"/>
                 <wp:docPr id="4" name=""/>
                 <a:graphic xmlns:a="http://schemas.openxmlformats.org/drawingml/2006/main">
@@ -1282,7 +1143,7 @@
                       <wpg:grpSpPr>
                         <a:xfrm>
                           <a:off x="0" y="0"/>
-                          <a:ext cx="5235120" cy="720"/>
+                          <a:ext cx="5235480" cy="1440"/>
                         </a:xfrm>
                       </wpg:grpSpPr>
                       <wps:wsp>
@@ -1290,7 +1151,7 @@
                         <wps:spPr>
                           <a:xfrm>
                             <a:off x="0" y="0"/>
-                            <a:ext cx="5235120" cy="720"/>
+                            <a:ext cx="5235480" cy="1440"/>
                           </a:xfrm>
                           <a:custGeom>
                             <a:avLst/>
@@ -1309,7 +1170,11 @@
                             </a:pathLst>
                           </a:custGeom>
                           <a:noFill/>
-                          <a:ln w="25560"/>
+                          <a:ln w="25560">
+                            <a:solidFill>
+                              <a:srgbClr val="ffffff"/>
+                            </a:solidFill>
+                          </a:ln>
                         </wps:spPr>
                         <wps:style>
                           <a:lnRef idx="1"/>
@@ -1327,7 +1192,7 @@
           </mc:Choice>
           <mc:Fallback>
             <w:pict>
-              <v:group id="shape_0" style="position:absolute;margin-left:0pt;margin-top:-0.1pt;width:412.2pt;height:0.05pt" coordorigin="0,-2" coordsize="8244,1"/>
+              <v:group id="shape_0" style="position:absolute;margin-left:0pt;margin-top:-0.15pt;width:412.25pt;height:0.1pt" coordorigin="0,-3" coordsize="8245,2"/>
             </w:pict>
           </mc:Fallback>
         </mc:AlternateContent>
@@ -1369,30 +1234,32 @@
     <w:p>
       <w:pPr>
         <w:pStyle w:val="Normal"/>
-        <w:spacing w:lineRule="auto" w:line="266" w:before="0" w:after="61"/>
+        <w:spacing w:lineRule="auto" w:line="264" w:before="0" w:after="61"/>
         <w:ind w:left="22" w:right="12" w:hanging="10"/>
         <w:jc w:val="center"/>
-        <w:rPr/>
+        <w:rPr>
+          <w:sz w:val="18"/>
+          <w:szCs w:val="18"/>
+        </w:rPr>
       </w:pPr>
       <w:r>
         <w:rPr>
           <w:color w:val="594B3A"/>
-        </w:rPr>
-        <w:t xml:space="preserve">PROJECT MANAGER/FRONT OFFICE, INDIO EMERGENCY MEDICAL GROUP, INC. - 2009-2012 </w:t>
-      </w:r>
-    </w:p>
-    <w:p>
-      <w:pPr>
-        <w:pStyle w:val="Normal"/>
-        <w:ind w:left="-5" w:hanging="10"/>
-        <w:rPr/>
-      </w:pPr>
-      <w:r>
-        <w:rPr>
           <w:sz w:val="18"/>
-        </w:rPr>
-        <w:t xml:space="preserve">■ </w:t>
-      </w:r>
+          <w:szCs w:val="18"/>
+        </w:rPr>
+        <w:t xml:space="preserve">PROJECT MANAGER INDIO EMERGENCY MEDICAL GROUP, INC. - 2009-2012 </w:t>
+      </w:r>
+    </w:p>
+    <w:p>
+      <w:pPr>
+        <w:pStyle w:val="Normal"/>
+        <w:numPr>
+          <w:ilvl w:val="0"/>
+          <w:numId w:val="5"/>
+        </w:numPr>
+        <w:rPr/>
+      </w:pPr>
       <w:r>
         <w:rPr/>
         <w:t xml:space="preserve">Streamlined patient data management by implementing EHR/EMR system </w:t>
@@ -1401,15 +1268,12 @@
     <w:p>
       <w:pPr>
         <w:pStyle w:val="Normal"/>
-        <w:ind w:left="-5" w:hanging="10"/>
-        <w:rPr/>
-      </w:pPr>
-      <w:r>
-        <w:rPr>
-          <w:sz w:val="18"/>
-        </w:rPr>
-        <w:t xml:space="preserve">■ </w:t>
-      </w:r>
+        <w:numPr>
+          <w:ilvl w:val="0"/>
+          <w:numId w:val="5"/>
+        </w:numPr>
+        <w:rPr/>
+      </w:pPr>
       <w:r>
         <w:rPr/>
         <w:t xml:space="preserve">Provided customer service to patients while scheduling appointments </w:t>
@@ -1418,15 +1282,12 @@
     <w:p>
       <w:pPr>
         <w:pStyle w:val="Normal"/>
-        <w:ind w:left="-5" w:hanging="10"/>
-        <w:rPr/>
-      </w:pPr>
-      <w:r>
-        <w:rPr>
-          <w:sz w:val="18"/>
-        </w:rPr>
-        <w:t xml:space="preserve">■ </w:t>
-      </w:r>
+        <w:numPr>
+          <w:ilvl w:val="0"/>
+          <w:numId w:val="5"/>
+        </w:numPr>
+        <w:rPr/>
+      </w:pPr>
       <w:r>
         <w:rPr/>
         <w:t xml:space="preserve">Knowledge of all medical insurances, ICD10/CPT/POS/CCI codes </w:t>
@@ -1435,15 +1296,12 @@
     <w:p>
       <w:pPr>
         <w:pStyle w:val="Normal"/>
-        <w:ind w:left="-5" w:hanging="10"/>
-        <w:rPr/>
-      </w:pPr>
-      <w:r>
-        <w:rPr>
-          <w:sz w:val="18"/>
-        </w:rPr>
-        <w:t xml:space="preserve">■ </w:t>
-      </w:r>
+        <w:numPr>
+          <w:ilvl w:val="0"/>
+          <w:numId w:val="5"/>
+        </w:numPr>
+        <w:rPr/>
+      </w:pPr>
       <w:r>
         <w:rPr/>
         <w:t xml:space="preserve">Payment collection and updating accounts in practice management software </w:t>
@@ -1452,16 +1310,13 @@
     <w:p>
       <w:pPr>
         <w:pStyle w:val="Normal"/>
+        <w:numPr>
+          <w:ilvl w:val="0"/>
+          <w:numId w:val="5"/>
+        </w:numPr>
         <w:spacing w:before="0" w:after="0"/>
-        <w:ind w:left="-5" w:hanging="10"/>
-        <w:rPr/>
-      </w:pPr>
-      <w:r>
-        <w:rPr>
-          <w:sz w:val="18"/>
-        </w:rPr>
-        <w:t xml:space="preserve">■ </w:t>
-      </w:r>
+        <w:rPr/>
+      </w:pPr>
       <w:r>
         <w:rPr/>
         <w:t xml:space="preserve">Knowledge of Urgent Care front office operations and medical practices </w:t>
@@ -1470,41 +1325,30 @@
     <w:p>
       <w:pPr>
         <w:pStyle w:val="Normal"/>
+        <w:numPr>
+          <w:ilvl w:val="0"/>
+          <w:numId w:val="5"/>
+        </w:numPr>
         <w:spacing w:before="0" w:after="0"/>
-        <w:ind w:left="-5" w:hanging="10"/>
-        <w:rPr/>
-      </w:pPr>
-      <w:r>
-        <w:rPr/>
-      </w:r>
-    </w:p>
-    <w:p>
-      <w:pPr>
-        <w:pStyle w:val="Normal"/>
+        <w:rPr/>
+      </w:pPr>
+      <w:r>
+        <w:rPr/>
+      </w:r>
+    </w:p>
+    <w:p>
+      <w:pPr>
+        <w:pStyle w:val="Normal"/>
+        <w:numPr>
+          <w:ilvl w:val="0"/>
+          <w:numId w:val="5"/>
+        </w:numPr>
         <w:spacing w:before="0" w:after="0"/>
-        <w:ind w:left="-5" w:hanging="10"/>
-        <w:rPr/>
-      </w:pPr>
-      <w:r>
-        <w:rPr>
-          <w:sz w:val="18"/>
-        </w:rPr>
-        <w:t xml:space="preserve">■ </w:t>
-      </w:r>
+        <w:rPr/>
+      </w:pPr>
       <w:r>
         <w:rPr/>
         <w:t>Working with patient database and data management systems</w:t>
-      </w:r>
-    </w:p>
-    <w:p>
-      <w:pPr>
-        <w:pStyle w:val="Normal"/>
-        <w:spacing w:before="0" w:after="0"/>
-        <w:ind w:left="-5" w:hanging="10"/>
-        <w:rPr/>
-      </w:pPr>
-      <w:r>
-        <w:rPr/>
       </w:r>
     </w:p>
     <w:p>
@@ -1521,7 +1365,7 @@
     <w:tbl>
       <w:tblPr>
         <w:tblStyle w:val="TableGrid"/>
-        <w:tblW w:w="8741" w:type="dxa"/>
+        <w:tblW w:w="8813" w:type="dxa"/>
         <w:jc w:val="left"/>
         <w:tblInd w:w="80" w:type="dxa"/>
         <w:tblCellMar>
@@ -1536,8 +1380,8 @@
         <w:gridCol w:w="3019"/>
         <w:gridCol w:w="21"/>
         <w:gridCol w:w="2681"/>
-        <w:gridCol w:w="339"/>
-        <w:gridCol w:w="2680"/>
+        <w:gridCol w:w="340"/>
+        <w:gridCol w:w="2752"/>
       </w:tblGrid>
       <w:tr>
         <w:trPr>
@@ -1588,7 +1432,7 @@
         </w:tc>
         <w:tc>
           <w:tcPr>
-            <w:tcW w:w="339" w:type="dxa"/>
+            <w:tcW w:w="340" w:type="dxa"/>
             <w:tcBorders/>
           </w:tcPr>
           <w:p>
@@ -1604,7 +1448,7 @@
         </w:tc>
         <w:tc>
           <w:tcPr>
-            <w:tcW w:w="2680" w:type="dxa"/>
+            <w:tcW w:w="2752" w:type="dxa"/>
             <w:tcBorders/>
           </w:tcPr>
           <w:p>
@@ -1621,7 +1465,7 @@
       </w:tr>
       <w:tr>
         <w:trPr>
-          <w:trHeight w:val="2269" w:hRule="atLeast"/>
+          <w:trHeight w:val="2828" w:hRule="atLeast"/>
         </w:trPr>
         <w:tc>
           <w:tcPr>
@@ -1631,16 +1475,14 @@
           <w:p>
             <w:pPr>
               <w:pStyle w:val="Normal"/>
+              <w:numPr>
+                <w:ilvl w:val="0"/>
+                <w:numId w:val="0"/>
+              </w:numPr>
               <w:spacing w:lineRule="auto" w:line="259" w:before="0" w:after="0"/>
-              <w:ind w:left="0" w:hanging="0"/>
+              <w:ind w:left="720" w:hanging="0"/>
               <w:rPr/>
             </w:pPr>
-            <w:r>
-              <w:rPr>
-                <w:color w:val="584A3A"/>
-              </w:rPr>
-              <w:t xml:space="preserve">■ </w:t>
-            </w:r>
             <w:r>
               <w:rPr/>
               <w:t xml:space="preserve">Management &amp; </w:t>
@@ -1665,12 +1507,6 @@
               <w:ind w:left="0" w:hanging="0"/>
               <w:rPr/>
             </w:pPr>
-            <w:r>
-              <w:rPr>
-                <w:color w:val="584A3A"/>
-              </w:rPr>
-              <w:t xml:space="preserve">■ </w:t>
-            </w:r>
             <w:r>
               <w:rPr/>
               <w:t xml:space="preserve">Passion for learning </w:t>
@@ -1696,12 +1532,6 @@
               <w:rPr/>
             </w:pPr>
             <w:r>
-              <w:rPr>
-                <w:color w:val="584A3A"/>
-              </w:rPr>
-              <w:t xml:space="preserve">■ </w:t>
-            </w:r>
-            <w:r>
               <w:rPr/>
               <w:t xml:space="preserve">Online Sharing Platform </w:t>
             </w:r>
@@ -1726,12 +1556,6 @@
               <w:rPr/>
             </w:pPr>
             <w:r>
-              <w:rPr>
-                <w:color w:val="584A3A"/>
-              </w:rPr>
-              <w:t xml:space="preserve">■ </w:t>
-            </w:r>
-            <w:r>
               <w:rPr/>
               <w:t>Organizational Skills</w:t>
             </w:r>
@@ -1739,7 +1563,7 @@
         </w:tc>
         <w:tc>
           <w:tcPr>
-            <w:tcW w:w="3041" w:type="dxa"/>
+            <w:tcW w:w="3042" w:type="dxa"/>
             <w:gridSpan w:val="3"/>
             <w:tcBorders/>
           </w:tcPr>
@@ -1751,12 +1575,6 @@
               <w:rPr/>
             </w:pPr>
             <w:r>
-              <w:rPr>
-                <w:color w:val="584A3A"/>
-              </w:rPr>
-              <w:t xml:space="preserve">■ </w:t>
-            </w:r>
-            <w:r>
               <w:rPr/>
               <w:t>Proficient in Spanish</w:t>
             </w:r>
@@ -1769,12 +1587,6 @@
               <w:rPr/>
             </w:pPr>
             <w:r>
-              <w:rPr>
-                <w:color w:val="584A3A"/>
-              </w:rPr>
-              <w:t xml:space="preserve">■ </w:t>
-            </w:r>
-            <w:r>
               <w:rPr/>
               <w:t>Customer Service</w:t>
             </w:r>
@@ -1787,12 +1599,6 @@
               <w:rPr/>
             </w:pPr>
             <w:r>
-              <w:rPr>
-                <w:color w:val="584A3A"/>
-              </w:rPr>
-              <w:t xml:space="preserve">■ </w:t>
-            </w:r>
-            <w:r>
               <w:rPr/>
               <w:t>Computer software/</w:t>
             </w:r>
@@ -1817,12 +1623,6 @@
               <w:rPr/>
             </w:pPr>
             <w:r>
-              <w:rPr>
-                <w:color w:val="584A3A"/>
-              </w:rPr>
-              <w:t xml:space="preserve">■ </w:t>
-            </w:r>
-            <w:r>
               <w:rPr/>
               <w:t>Learn new technologies quickly.</w:t>
             </w:r>
@@ -1830,7 +1630,7 @@
         </w:tc>
         <w:tc>
           <w:tcPr>
-            <w:tcW w:w="2680" w:type="dxa"/>
+            <w:tcW w:w="2752" w:type="dxa"/>
             <w:tcBorders/>
           </w:tcPr>
           <w:p>
@@ -1840,12 +1640,6 @@
               <w:ind w:left="0" w:hanging="0"/>
               <w:rPr/>
             </w:pPr>
-            <w:r>
-              <w:rPr>
-                <w:color w:val="584A3A"/>
-              </w:rPr>
-              <w:t xml:space="preserve">■ </w:t>
-            </w:r>
             <w:r>
               <w:rPr/>
               <w:t>Medical Billing/</w:t>
@@ -1866,28 +1660,13 @@
           <w:p>
             <w:pPr>
               <w:pStyle w:val="Normal"/>
-              <w:spacing w:lineRule="auto" w:line="259" w:before="0" w:after="178"/>
-              <w:ind w:left="0" w:hanging="0"/>
-              <w:jc w:val="both"/>
+              <w:spacing w:lineRule="auto" w:line="259" w:before="0" w:after="177"/>
+              <w:ind w:hanging="0"/>
               <w:rPr/>
             </w:pPr>
             <w:r>
-              <w:rPr>
-                <w:color w:val="584A3A"/>
-              </w:rPr>
-              <w:t>■</w:t>
-            </w:r>
-            <w:r>
-              <w:rPr/>
-              <w:t>Honest</w:t>
-            </w:r>
-            <w:r>
-              <w:rPr/>
-              <w:t xml:space="preserve">y </w:t>
-            </w:r>
-            <w:r>
-              <w:rPr/>
-              <w:t>and  integrity</w:t>
+              <w:rPr/>
+              <w:t>Honesty and  integrity</w:t>
             </w:r>
           </w:p>
           <w:p>
@@ -1897,12 +1676,6 @@
               <w:ind w:left="160" w:hanging="160"/>
               <w:rPr/>
             </w:pPr>
-            <w:r>
-              <w:rPr>
-                <w:color w:val="584A3A"/>
-              </w:rPr>
-              <w:t>■</w:t>
-            </w:r>
             <w:r>
               <w:rPr/>
               <w:t>Transcription Experience</w:t>
@@ -1916,12 +1689,6 @@
               <w:rPr/>
             </w:pPr>
             <w:r>
-              <w:rPr>
-                <w:color w:val="584A3A"/>
-              </w:rPr>
-              <w:t xml:space="preserve">■ </w:t>
-            </w:r>
-            <w:r>
               <w:rPr/>
               <w:t>Punctuality</w:t>
             </w:r>
@@ -1938,7 +1705,9 @@
         </w:rPr>
       </w:pPr>
       <w:r>
-        <w:rPr/>
+        <w:rPr>
+          <w:color w:val="584A3A"/>
+        </w:rPr>
       </w:r>
     </w:p>
     <w:p>
@@ -1998,23 +1767,7 @@
       </w:r>
       <w:r>
         <w:rPr/>
-        <w:t xml:space="preserve">Nicholas Lopez, PPMC </w:t>
-      </w:r>
-      <w:r>
-        <w:rPr/>
-        <w:t>Office</w:t>
-      </w:r>
-      <w:r>
-        <w:rPr/>
-        <w:t xml:space="preserve"> </w:t>
-      </w:r>
-      <w:r>
-        <w:rPr/>
-        <w:t>Manager</w:t>
-      </w:r>
-      <w:r>
-        <w:rPr/>
-        <w:t xml:space="preserve"> – 760-569-5512</w:t>
+        <w:t>Nicholas Lopez, PPMC Office Manager – 760-569-5512</w:t>
       </w:r>
     </w:p>
     <w:sectPr>
@@ -2028,6 +1781,833 @@
     </w:sectPr>
   </w:body>
 </w:document>
+</file>
+
+<file path=word/numbering.xml><?xml version="1.0" encoding="utf-8"?>
+<w:numbering xmlns:w="http://schemas.openxmlformats.org/wordprocessingml/2006/main" xmlns:o="urn:schemas-microsoft-com:office:office" xmlns:r="http://schemas.openxmlformats.org/officeDocument/2006/relationships" xmlns:v="urn:schemas-microsoft-com:vml">
+  <w:abstractNum w:abstractNumId="1">
+    <w:lvl w:ilvl="0">
+      <w:start w:val="1"/>
+      <w:numFmt w:val="bullet"/>
+      <w:lvlText w:val=""/>
+      <w:lvlJc w:val="left"/>
+      <w:pPr>
+        <w:tabs>
+          <w:tab w:val="num" w:pos="720"/>
+        </w:tabs>
+        <w:ind w:left="720" w:hanging="360"/>
+      </w:pPr>
+      <w:rPr>
+        <w:rFonts w:ascii="Symbol" w:hAnsi="Symbol" w:cs="Symbol" w:hint="default"/>
+      </w:rPr>
+    </w:lvl>
+    <w:lvl w:ilvl="1">
+      <w:start w:val="1"/>
+      <w:numFmt w:val="bullet"/>
+      <w:lvlText w:val="◦"/>
+      <w:lvlJc w:val="left"/>
+      <w:pPr>
+        <w:tabs>
+          <w:tab w:val="num" w:pos="1080"/>
+        </w:tabs>
+        <w:ind w:left="1080" w:hanging="360"/>
+      </w:pPr>
+      <w:rPr>
+        <w:rFonts w:ascii="OpenSymbol" w:hAnsi="OpenSymbol" w:cs="OpenSymbol" w:hint="default"/>
+      </w:rPr>
+    </w:lvl>
+    <w:lvl w:ilvl="2">
+      <w:start w:val="1"/>
+      <w:numFmt w:val="bullet"/>
+      <w:lvlText w:val="▪"/>
+      <w:lvlJc w:val="left"/>
+      <w:pPr>
+        <w:tabs>
+          <w:tab w:val="num" w:pos="1440"/>
+        </w:tabs>
+        <w:ind w:left="1440" w:hanging="360"/>
+      </w:pPr>
+      <w:rPr>
+        <w:rFonts w:ascii="OpenSymbol" w:hAnsi="OpenSymbol" w:cs="OpenSymbol" w:hint="default"/>
+      </w:rPr>
+    </w:lvl>
+    <w:lvl w:ilvl="3">
+      <w:start w:val="1"/>
+      <w:numFmt w:val="bullet"/>
+      <w:lvlText w:val=""/>
+      <w:lvlJc w:val="left"/>
+      <w:pPr>
+        <w:tabs>
+          <w:tab w:val="num" w:pos="1800"/>
+        </w:tabs>
+        <w:ind w:left="1800" w:hanging="360"/>
+      </w:pPr>
+      <w:rPr>
+        <w:rFonts w:ascii="Symbol" w:hAnsi="Symbol" w:cs="Symbol" w:hint="default"/>
+      </w:rPr>
+    </w:lvl>
+    <w:lvl w:ilvl="4">
+      <w:start w:val="1"/>
+      <w:numFmt w:val="bullet"/>
+      <w:lvlText w:val="◦"/>
+      <w:lvlJc w:val="left"/>
+      <w:pPr>
+        <w:tabs>
+          <w:tab w:val="num" w:pos="2160"/>
+        </w:tabs>
+        <w:ind w:left="2160" w:hanging="360"/>
+      </w:pPr>
+      <w:rPr>
+        <w:rFonts w:ascii="OpenSymbol" w:hAnsi="OpenSymbol" w:cs="OpenSymbol" w:hint="default"/>
+      </w:rPr>
+    </w:lvl>
+    <w:lvl w:ilvl="5">
+      <w:start w:val="1"/>
+      <w:numFmt w:val="bullet"/>
+      <w:lvlText w:val="▪"/>
+      <w:lvlJc w:val="left"/>
+      <w:pPr>
+        <w:tabs>
+          <w:tab w:val="num" w:pos="2520"/>
+        </w:tabs>
+        <w:ind w:left="2520" w:hanging="360"/>
+      </w:pPr>
+      <w:rPr>
+        <w:rFonts w:ascii="OpenSymbol" w:hAnsi="OpenSymbol" w:cs="OpenSymbol" w:hint="default"/>
+      </w:rPr>
+    </w:lvl>
+    <w:lvl w:ilvl="6">
+      <w:start w:val="1"/>
+      <w:numFmt w:val="bullet"/>
+      <w:lvlText w:val=""/>
+      <w:lvlJc w:val="left"/>
+      <w:pPr>
+        <w:tabs>
+          <w:tab w:val="num" w:pos="2880"/>
+        </w:tabs>
+        <w:ind w:left="2880" w:hanging="360"/>
+      </w:pPr>
+      <w:rPr>
+        <w:rFonts w:ascii="Symbol" w:hAnsi="Symbol" w:cs="Symbol" w:hint="default"/>
+      </w:rPr>
+    </w:lvl>
+    <w:lvl w:ilvl="7">
+      <w:start w:val="1"/>
+      <w:numFmt w:val="bullet"/>
+      <w:lvlText w:val="◦"/>
+      <w:lvlJc w:val="left"/>
+      <w:pPr>
+        <w:tabs>
+          <w:tab w:val="num" w:pos="3240"/>
+        </w:tabs>
+        <w:ind w:left="3240" w:hanging="360"/>
+      </w:pPr>
+      <w:rPr>
+        <w:rFonts w:ascii="OpenSymbol" w:hAnsi="OpenSymbol" w:cs="OpenSymbol" w:hint="default"/>
+      </w:rPr>
+    </w:lvl>
+    <w:lvl w:ilvl="8">
+      <w:start w:val="1"/>
+      <w:numFmt w:val="bullet"/>
+      <w:lvlText w:val="▪"/>
+      <w:lvlJc w:val="left"/>
+      <w:pPr>
+        <w:tabs>
+          <w:tab w:val="num" w:pos="3600"/>
+        </w:tabs>
+        <w:ind w:left="3600" w:hanging="360"/>
+      </w:pPr>
+      <w:rPr>
+        <w:rFonts w:ascii="OpenSymbol" w:hAnsi="OpenSymbol" w:cs="OpenSymbol" w:hint="default"/>
+      </w:rPr>
+    </w:lvl>
+  </w:abstractNum>
+  <w:abstractNum w:abstractNumId="2">
+    <w:lvl w:ilvl="0">
+      <w:start w:val="1"/>
+      <w:numFmt w:val="bullet"/>
+      <w:lvlText w:val=""/>
+      <w:lvlJc w:val="left"/>
+      <w:pPr>
+        <w:tabs>
+          <w:tab w:val="num" w:pos="705"/>
+        </w:tabs>
+        <w:ind w:left="705" w:hanging="360"/>
+      </w:pPr>
+      <w:rPr>
+        <w:rFonts w:ascii="Symbol" w:hAnsi="Symbol" w:cs="Symbol" w:hint="default"/>
+      </w:rPr>
+    </w:lvl>
+    <w:lvl w:ilvl="1">
+      <w:start w:val="1"/>
+      <w:numFmt w:val="bullet"/>
+      <w:lvlText w:val="◦"/>
+      <w:lvlJc w:val="left"/>
+      <w:pPr>
+        <w:tabs>
+          <w:tab w:val="num" w:pos="1065"/>
+        </w:tabs>
+        <w:ind w:left="1065" w:hanging="360"/>
+      </w:pPr>
+      <w:rPr>
+        <w:rFonts w:ascii="OpenSymbol" w:hAnsi="OpenSymbol" w:cs="OpenSymbol" w:hint="default"/>
+      </w:rPr>
+    </w:lvl>
+    <w:lvl w:ilvl="2">
+      <w:start w:val="1"/>
+      <w:numFmt w:val="bullet"/>
+      <w:lvlText w:val="▪"/>
+      <w:lvlJc w:val="left"/>
+      <w:pPr>
+        <w:tabs>
+          <w:tab w:val="num" w:pos="1425"/>
+        </w:tabs>
+        <w:ind w:left="1425" w:hanging="360"/>
+      </w:pPr>
+      <w:rPr>
+        <w:rFonts w:ascii="OpenSymbol" w:hAnsi="OpenSymbol" w:cs="OpenSymbol" w:hint="default"/>
+      </w:rPr>
+    </w:lvl>
+    <w:lvl w:ilvl="3">
+      <w:start w:val="1"/>
+      <w:numFmt w:val="bullet"/>
+      <w:lvlText w:val=""/>
+      <w:lvlJc w:val="left"/>
+      <w:pPr>
+        <w:tabs>
+          <w:tab w:val="num" w:pos="1785"/>
+        </w:tabs>
+        <w:ind w:left="1785" w:hanging="360"/>
+      </w:pPr>
+      <w:rPr>
+        <w:rFonts w:ascii="Symbol" w:hAnsi="Symbol" w:cs="Symbol" w:hint="default"/>
+      </w:rPr>
+    </w:lvl>
+    <w:lvl w:ilvl="4">
+      <w:start w:val="1"/>
+      <w:numFmt w:val="bullet"/>
+      <w:lvlText w:val="◦"/>
+      <w:lvlJc w:val="left"/>
+      <w:pPr>
+        <w:tabs>
+          <w:tab w:val="num" w:pos="2145"/>
+        </w:tabs>
+        <w:ind w:left="2145" w:hanging="360"/>
+      </w:pPr>
+      <w:rPr>
+        <w:rFonts w:ascii="OpenSymbol" w:hAnsi="OpenSymbol" w:cs="OpenSymbol" w:hint="default"/>
+      </w:rPr>
+    </w:lvl>
+    <w:lvl w:ilvl="5">
+      <w:start w:val="1"/>
+      <w:numFmt w:val="bullet"/>
+      <w:lvlText w:val="▪"/>
+      <w:lvlJc w:val="left"/>
+      <w:pPr>
+        <w:tabs>
+          <w:tab w:val="num" w:pos="2505"/>
+        </w:tabs>
+        <w:ind w:left="2505" w:hanging="360"/>
+      </w:pPr>
+      <w:rPr>
+        <w:rFonts w:ascii="OpenSymbol" w:hAnsi="OpenSymbol" w:cs="OpenSymbol" w:hint="default"/>
+      </w:rPr>
+    </w:lvl>
+    <w:lvl w:ilvl="6">
+      <w:start w:val="1"/>
+      <w:numFmt w:val="bullet"/>
+      <w:lvlText w:val=""/>
+      <w:lvlJc w:val="left"/>
+      <w:pPr>
+        <w:tabs>
+          <w:tab w:val="num" w:pos="2865"/>
+        </w:tabs>
+        <w:ind w:left="2865" w:hanging="360"/>
+      </w:pPr>
+      <w:rPr>
+        <w:rFonts w:ascii="Symbol" w:hAnsi="Symbol" w:cs="Symbol" w:hint="default"/>
+      </w:rPr>
+    </w:lvl>
+    <w:lvl w:ilvl="7">
+      <w:start w:val="1"/>
+      <w:numFmt w:val="bullet"/>
+      <w:lvlText w:val="◦"/>
+      <w:lvlJc w:val="left"/>
+      <w:pPr>
+        <w:tabs>
+          <w:tab w:val="num" w:pos="3225"/>
+        </w:tabs>
+        <w:ind w:left="3225" w:hanging="360"/>
+      </w:pPr>
+      <w:rPr>
+        <w:rFonts w:ascii="OpenSymbol" w:hAnsi="OpenSymbol" w:cs="OpenSymbol" w:hint="default"/>
+      </w:rPr>
+    </w:lvl>
+    <w:lvl w:ilvl="8">
+      <w:start w:val="1"/>
+      <w:numFmt w:val="bullet"/>
+      <w:lvlText w:val="▪"/>
+      <w:lvlJc w:val="left"/>
+      <w:pPr>
+        <w:tabs>
+          <w:tab w:val="num" w:pos="3585"/>
+        </w:tabs>
+        <w:ind w:left="3585" w:hanging="360"/>
+      </w:pPr>
+      <w:rPr>
+        <w:rFonts w:ascii="OpenSymbol" w:hAnsi="OpenSymbol" w:cs="OpenSymbol" w:hint="default"/>
+      </w:rPr>
+    </w:lvl>
+  </w:abstractNum>
+  <w:abstractNum w:abstractNumId="3">
+    <w:lvl w:ilvl="0">
+      <w:start w:val="1"/>
+      <w:numFmt w:val="bullet"/>
+      <w:lvlText w:val=""/>
+      <w:lvlJc w:val="left"/>
+      <w:pPr>
+        <w:tabs>
+          <w:tab w:val="num" w:pos="705"/>
+        </w:tabs>
+        <w:ind w:left="705" w:hanging="360"/>
+      </w:pPr>
+      <w:rPr>
+        <w:rFonts w:ascii="Symbol" w:hAnsi="Symbol" w:cs="Symbol" w:hint="default"/>
+      </w:rPr>
+    </w:lvl>
+    <w:lvl w:ilvl="1">
+      <w:start w:val="1"/>
+      <w:numFmt w:val="bullet"/>
+      <w:lvlText w:val="◦"/>
+      <w:lvlJc w:val="left"/>
+      <w:pPr>
+        <w:tabs>
+          <w:tab w:val="num" w:pos="1065"/>
+        </w:tabs>
+        <w:ind w:left="1065" w:hanging="360"/>
+      </w:pPr>
+      <w:rPr>
+        <w:rFonts w:ascii="OpenSymbol" w:hAnsi="OpenSymbol" w:cs="OpenSymbol" w:hint="default"/>
+      </w:rPr>
+    </w:lvl>
+    <w:lvl w:ilvl="2">
+      <w:start w:val="1"/>
+      <w:numFmt w:val="bullet"/>
+      <w:lvlText w:val="▪"/>
+      <w:lvlJc w:val="left"/>
+      <w:pPr>
+        <w:tabs>
+          <w:tab w:val="num" w:pos="1425"/>
+        </w:tabs>
+        <w:ind w:left="1425" w:hanging="360"/>
+      </w:pPr>
+      <w:rPr>
+        <w:rFonts w:ascii="OpenSymbol" w:hAnsi="OpenSymbol" w:cs="OpenSymbol" w:hint="default"/>
+      </w:rPr>
+    </w:lvl>
+    <w:lvl w:ilvl="3">
+      <w:start w:val="1"/>
+      <w:numFmt w:val="bullet"/>
+      <w:lvlText w:val=""/>
+      <w:lvlJc w:val="left"/>
+      <w:pPr>
+        <w:tabs>
+          <w:tab w:val="num" w:pos="1785"/>
+        </w:tabs>
+        <w:ind w:left="1785" w:hanging="360"/>
+      </w:pPr>
+      <w:rPr>
+        <w:rFonts w:ascii="Symbol" w:hAnsi="Symbol" w:cs="Symbol" w:hint="default"/>
+      </w:rPr>
+    </w:lvl>
+    <w:lvl w:ilvl="4">
+      <w:start w:val="1"/>
+      <w:numFmt w:val="bullet"/>
+      <w:lvlText w:val="◦"/>
+      <w:lvlJc w:val="left"/>
+      <w:pPr>
+        <w:tabs>
+          <w:tab w:val="num" w:pos="2145"/>
+        </w:tabs>
+        <w:ind w:left="2145" w:hanging="360"/>
+      </w:pPr>
+      <w:rPr>
+        <w:rFonts w:ascii="OpenSymbol" w:hAnsi="OpenSymbol" w:cs="OpenSymbol" w:hint="default"/>
+      </w:rPr>
+    </w:lvl>
+    <w:lvl w:ilvl="5">
+      <w:start w:val="1"/>
+      <w:numFmt w:val="bullet"/>
+      <w:lvlText w:val="▪"/>
+      <w:lvlJc w:val="left"/>
+      <w:pPr>
+        <w:tabs>
+          <w:tab w:val="num" w:pos="2505"/>
+        </w:tabs>
+        <w:ind w:left="2505" w:hanging="360"/>
+      </w:pPr>
+      <w:rPr>
+        <w:rFonts w:ascii="OpenSymbol" w:hAnsi="OpenSymbol" w:cs="OpenSymbol" w:hint="default"/>
+      </w:rPr>
+    </w:lvl>
+    <w:lvl w:ilvl="6">
+      <w:start w:val="1"/>
+      <w:numFmt w:val="bullet"/>
+      <w:lvlText w:val=""/>
+      <w:lvlJc w:val="left"/>
+      <w:pPr>
+        <w:tabs>
+          <w:tab w:val="num" w:pos="2865"/>
+        </w:tabs>
+        <w:ind w:left="2865" w:hanging="360"/>
+      </w:pPr>
+      <w:rPr>
+        <w:rFonts w:ascii="Symbol" w:hAnsi="Symbol" w:cs="Symbol" w:hint="default"/>
+      </w:rPr>
+    </w:lvl>
+    <w:lvl w:ilvl="7">
+      <w:start w:val="1"/>
+      <w:numFmt w:val="bullet"/>
+      <w:lvlText w:val="◦"/>
+      <w:lvlJc w:val="left"/>
+      <w:pPr>
+        <w:tabs>
+          <w:tab w:val="num" w:pos="3225"/>
+        </w:tabs>
+        <w:ind w:left="3225" w:hanging="360"/>
+      </w:pPr>
+      <w:rPr>
+        <w:rFonts w:ascii="OpenSymbol" w:hAnsi="OpenSymbol" w:cs="OpenSymbol" w:hint="default"/>
+      </w:rPr>
+    </w:lvl>
+    <w:lvl w:ilvl="8">
+      <w:start w:val="1"/>
+      <w:numFmt w:val="bullet"/>
+      <w:lvlText w:val="▪"/>
+      <w:lvlJc w:val="left"/>
+      <w:pPr>
+        <w:tabs>
+          <w:tab w:val="num" w:pos="3585"/>
+        </w:tabs>
+        <w:ind w:left="3585" w:hanging="360"/>
+      </w:pPr>
+      <w:rPr>
+        <w:rFonts w:ascii="OpenSymbol" w:hAnsi="OpenSymbol" w:cs="OpenSymbol" w:hint="default"/>
+      </w:rPr>
+    </w:lvl>
+  </w:abstractNum>
+  <w:abstractNum w:abstractNumId="4">
+    <w:lvl w:ilvl="0">
+      <w:start w:val="1"/>
+      <w:numFmt w:val="bullet"/>
+      <w:lvlText w:val=""/>
+      <w:lvlJc w:val="left"/>
+      <w:pPr>
+        <w:tabs>
+          <w:tab w:val="num" w:pos="1080"/>
+        </w:tabs>
+        <w:ind w:left="1080" w:hanging="360"/>
+      </w:pPr>
+      <w:rPr>
+        <w:rFonts w:ascii="Symbol" w:hAnsi="Symbol" w:cs="Symbol" w:hint="default"/>
+      </w:rPr>
+    </w:lvl>
+    <w:lvl w:ilvl="1">
+      <w:start w:val="1"/>
+      <w:numFmt w:val="bullet"/>
+      <w:lvlText w:val="◦"/>
+      <w:lvlJc w:val="left"/>
+      <w:pPr>
+        <w:tabs>
+          <w:tab w:val="num" w:pos="1440"/>
+        </w:tabs>
+        <w:ind w:left="1440" w:hanging="360"/>
+      </w:pPr>
+      <w:rPr>
+        <w:rFonts w:ascii="OpenSymbol" w:hAnsi="OpenSymbol" w:cs="OpenSymbol" w:hint="default"/>
+      </w:rPr>
+    </w:lvl>
+    <w:lvl w:ilvl="2">
+      <w:start w:val="1"/>
+      <w:numFmt w:val="bullet"/>
+      <w:lvlText w:val="▪"/>
+      <w:lvlJc w:val="left"/>
+      <w:pPr>
+        <w:tabs>
+          <w:tab w:val="num" w:pos="1800"/>
+        </w:tabs>
+        <w:ind w:left="1800" w:hanging="360"/>
+      </w:pPr>
+      <w:rPr>
+        <w:rFonts w:ascii="OpenSymbol" w:hAnsi="OpenSymbol" w:cs="OpenSymbol" w:hint="default"/>
+      </w:rPr>
+    </w:lvl>
+    <w:lvl w:ilvl="3">
+      <w:start w:val="1"/>
+      <w:numFmt w:val="bullet"/>
+      <w:lvlText w:val=""/>
+      <w:lvlJc w:val="left"/>
+      <w:pPr>
+        <w:tabs>
+          <w:tab w:val="num" w:pos="2160"/>
+        </w:tabs>
+        <w:ind w:left="2160" w:hanging="360"/>
+      </w:pPr>
+      <w:rPr>
+        <w:rFonts w:ascii="Symbol" w:hAnsi="Symbol" w:cs="Symbol" w:hint="default"/>
+      </w:rPr>
+    </w:lvl>
+    <w:lvl w:ilvl="4">
+      <w:start w:val="1"/>
+      <w:numFmt w:val="bullet"/>
+      <w:lvlText w:val="◦"/>
+      <w:lvlJc w:val="left"/>
+      <w:pPr>
+        <w:tabs>
+          <w:tab w:val="num" w:pos="2520"/>
+        </w:tabs>
+        <w:ind w:left="2520" w:hanging="360"/>
+      </w:pPr>
+      <w:rPr>
+        <w:rFonts w:ascii="OpenSymbol" w:hAnsi="OpenSymbol" w:cs="OpenSymbol" w:hint="default"/>
+      </w:rPr>
+    </w:lvl>
+    <w:lvl w:ilvl="5">
+      <w:start w:val="1"/>
+      <w:numFmt w:val="bullet"/>
+      <w:lvlText w:val="▪"/>
+      <w:lvlJc w:val="left"/>
+      <w:pPr>
+        <w:tabs>
+          <w:tab w:val="num" w:pos="2880"/>
+        </w:tabs>
+        <w:ind w:left="2880" w:hanging="360"/>
+      </w:pPr>
+      <w:rPr>
+        <w:rFonts w:ascii="OpenSymbol" w:hAnsi="OpenSymbol" w:cs="OpenSymbol" w:hint="default"/>
+      </w:rPr>
+    </w:lvl>
+    <w:lvl w:ilvl="6">
+      <w:start w:val="1"/>
+      <w:numFmt w:val="bullet"/>
+      <w:lvlText w:val=""/>
+      <w:lvlJc w:val="left"/>
+      <w:pPr>
+        <w:tabs>
+          <w:tab w:val="num" w:pos="3240"/>
+        </w:tabs>
+        <w:ind w:left="3240" w:hanging="360"/>
+      </w:pPr>
+      <w:rPr>
+        <w:rFonts w:ascii="Symbol" w:hAnsi="Symbol" w:cs="Symbol" w:hint="default"/>
+      </w:rPr>
+    </w:lvl>
+    <w:lvl w:ilvl="7">
+      <w:start w:val="1"/>
+      <w:numFmt w:val="bullet"/>
+      <w:lvlText w:val="◦"/>
+      <w:lvlJc w:val="left"/>
+      <w:pPr>
+        <w:tabs>
+          <w:tab w:val="num" w:pos="3600"/>
+        </w:tabs>
+        <w:ind w:left="3600" w:hanging="360"/>
+      </w:pPr>
+      <w:rPr>
+        <w:rFonts w:ascii="OpenSymbol" w:hAnsi="OpenSymbol" w:cs="OpenSymbol" w:hint="default"/>
+      </w:rPr>
+    </w:lvl>
+    <w:lvl w:ilvl="8">
+      <w:start w:val="1"/>
+      <w:numFmt w:val="bullet"/>
+      <w:lvlText w:val="▪"/>
+      <w:lvlJc w:val="left"/>
+      <w:pPr>
+        <w:tabs>
+          <w:tab w:val="num" w:pos="3960"/>
+        </w:tabs>
+        <w:ind w:left="3960" w:hanging="360"/>
+      </w:pPr>
+      <w:rPr>
+        <w:rFonts w:ascii="OpenSymbol" w:hAnsi="OpenSymbol" w:cs="OpenSymbol" w:hint="default"/>
+      </w:rPr>
+    </w:lvl>
+  </w:abstractNum>
+  <w:abstractNum w:abstractNumId="5">
+    <w:lvl w:ilvl="0">
+      <w:start w:val="1"/>
+      <w:numFmt w:val="bullet"/>
+      <w:lvlText w:val=""/>
+      <w:lvlJc w:val="left"/>
+      <w:pPr>
+        <w:tabs>
+          <w:tab w:val="num" w:pos="705"/>
+        </w:tabs>
+        <w:ind w:left="705" w:hanging="360"/>
+      </w:pPr>
+      <w:rPr>
+        <w:rFonts w:ascii="Symbol" w:hAnsi="Symbol" w:cs="Symbol" w:hint="default"/>
+      </w:rPr>
+    </w:lvl>
+    <w:lvl w:ilvl="1">
+      <w:start w:val="1"/>
+      <w:numFmt w:val="bullet"/>
+      <w:lvlText w:val="◦"/>
+      <w:lvlJc w:val="left"/>
+      <w:pPr>
+        <w:tabs>
+          <w:tab w:val="num" w:pos="1065"/>
+        </w:tabs>
+        <w:ind w:left="1065" w:hanging="360"/>
+      </w:pPr>
+      <w:rPr>
+        <w:rFonts w:ascii="OpenSymbol" w:hAnsi="OpenSymbol" w:cs="OpenSymbol" w:hint="default"/>
+      </w:rPr>
+    </w:lvl>
+    <w:lvl w:ilvl="2">
+      <w:start w:val="1"/>
+      <w:numFmt w:val="bullet"/>
+      <w:lvlText w:val="▪"/>
+      <w:lvlJc w:val="left"/>
+      <w:pPr>
+        <w:tabs>
+          <w:tab w:val="num" w:pos="1425"/>
+        </w:tabs>
+        <w:ind w:left="1425" w:hanging="360"/>
+      </w:pPr>
+      <w:rPr>
+        <w:rFonts w:ascii="OpenSymbol" w:hAnsi="OpenSymbol" w:cs="OpenSymbol" w:hint="default"/>
+      </w:rPr>
+    </w:lvl>
+    <w:lvl w:ilvl="3">
+      <w:start w:val="1"/>
+      <w:numFmt w:val="bullet"/>
+      <w:lvlText w:val=""/>
+      <w:lvlJc w:val="left"/>
+      <w:pPr>
+        <w:tabs>
+          <w:tab w:val="num" w:pos="1785"/>
+        </w:tabs>
+        <w:ind w:left="1785" w:hanging="360"/>
+      </w:pPr>
+      <w:rPr>
+        <w:rFonts w:ascii="Symbol" w:hAnsi="Symbol" w:cs="Symbol" w:hint="default"/>
+      </w:rPr>
+    </w:lvl>
+    <w:lvl w:ilvl="4">
+      <w:start w:val="1"/>
+      <w:numFmt w:val="bullet"/>
+      <w:lvlText w:val="◦"/>
+      <w:lvlJc w:val="left"/>
+      <w:pPr>
+        <w:tabs>
+          <w:tab w:val="num" w:pos="2145"/>
+        </w:tabs>
+        <w:ind w:left="2145" w:hanging="360"/>
+      </w:pPr>
+      <w:rPr>
+        <w:rFonts w:ascii="OpenSymbol" w:hAnsi="OpenSymbol" w:cs="OpenSymbol" w:hint="default"/>
+      </w:rPr>
+    </w:lvl>
+    <w:lvl w:ilvl="5">
+      <w:start w:val="1"/>
+      <w:numFmt w:val="bullet"/>
+      <w:lvlText w:val="▪"/>
+      <w:lvlJc w:val="left"/>
+      <w:pPr>
+        <w:tabs>
+          <w:tab w:val="num" w:pos="2505"/>
+        </w:tabs>
+        <w:ind w:left="2505" w:hanging="360"/>
+      </w:pPr>
+      <w:rPr>
+        <w:rFonts w:ascii="OpenSymbol" w:hAnsi="OpenSymbol" w:cs="OpenSymbol" w:hint="default"/>
+      </w:rPr>
+    </w:lvl>
+    <w:lvl w:ilvl="6">
+      <w:start w:val="1"/>
+      <w:numFmt w:val="bullet"/>
+      <w:lvlText w:val=""/>
+      <w:lvlJc w:val="left"/>
+      <w:pPr>
+        <w:tabs>
+          <w:tab w:val="num" w:pos="2865"/>
+        </w:tabs>
+        <w:ind w:left="2865" w:hanging="360"/>
+      </w:pPr>
+      <w:rPr>
+        <w:rFonts w:ascii="Symbol" w:hAnsi="Symbol" w:cs="Symbol" w:hint="default"/>
+      </w:rPr>
+    </w:lvl>
+    <w:lvl w:ilvl="7">
+      <w:start w:val="1"/>
+      <w:numFmt w:val="bullet"/>
+      <w:lvlText w:val="◦"/>
+      <w:lvlJc w:val="left"/>
+      <w:pPr>
+        <w:tabs>
+          <w:tab w:val="num" w:pos="3225"/>
+        </w:tabs>
+        <w:ind w:left="3225" w:hanging="360"/>
+      </w:pPr>
+      <w:rPr>
+        <w:rFonts w:ascii="OpenSymbol" w:hAnsi="OpenSymbol" w:cs="OpenSymbol" w:hint="default"/>
+      </w:rPr>
+    </w:lvl>
+    <w:lvl w:ilvl="8">
+      <w:start w:val="1"/>
+      <w:numFmt w:val="bullet"/>
+      <w:lvlText w:val="▪"/>
+      <w:lvlJc w:val="left"/>
+      <w:pPr>
+        <w:tabs>
+          <w:tab w:val="num" w:pos="3585"/>
+        </w:tabs>
+        <w:ind w:left="3585" w:hanging="360"/>
+      </w:pPr>
+      <w:rPr>
+        <w:rFonts w:ascii="OpenSymbol" w:hAnsi="OpenSymbol" w:cs="OpenSymbol" w:hint="default"/>
+      </w:rPr>
+    </w:lvl>
+  </w:abstractNum>
+  <w:abstractNum w:abstractNumId="6">
+    <w:lvl w:ilvl="0">
+      <w:start w:val="1"/>
+      <w:numFmt w:val="none"/>
+      <w:suff w:val="nothing"/>
+      <w:lvlText w:val=""/>
+      <w:lvlJc w:val="left"/>
+      <w:pPr>
+        <w:tabs>
+          <w:tab w:val="num" w:pos="0"/>
+        </w:tabs>
+        <w:ind w:left="0" w:hanging="0"/>
+      </w:pPr>
+    </w:lvl>
+    <w:lvl w:ilvl="1">
+      <w:start w:val="1"/>
+      <w:numFmt w:val="none"/>
+      <w:suff w:val="nothing"/>
+      <w:lvlText w:val=""/>
+      <w:lvlJc w:val="left"/>
+      <w:pPr>
+        <w:tabs>
+          <w:tab w:val="num" w:pos="0"/>
+        </w:tabs>
+        <w:ind w:left="0" w:hanging="0"/>
+      </w:pPr>
+    </w:lvl>
+    <w:lvl w:ilvl="2">
+      <w:start w:val="1"/>
+      <w:numFmt w:val="none"/>
+      <w:suff w:val="nothing"/>
+      <w:lvlText w:val=""/>
+      <w:lvlJc w:val="left"/>
+      <w:pPr>
+        <w:tabs>
+          <w:tab w:val="num" w:pos="0"/>
+        </w:tabs>
+        <w:ind w:left="0" w:hanging="0"/>
+      </w:pPr>
+    </w:lvl>
+    <w:lvl w:ilvl="3">
+      <w:start w:val="1"/>
+      <w:numFmt w:val="none"/>
+      <w:suff w:val="nothing"/>
+      <w:lvlText w:val=""/>
+      <w:lvlJc w:val="left"/>
+      <w:pPr>
+        <w:tabs>
+          <w:tab w:val="num" w:pos="0"/>
+        </w:tabs>
+        <w:ind w:left="0" w:hanging="0"/>
+      </w:pPr>
+    </w:lvl>
+    <w:lvl w:ilvl="4">
+      <w:start w:val="1"/>
+      <w:numFmt w:val="none"/>
+      <w:suff w:val="nothing"/>
+      <w:lvlText w:val=""/>
+      <w:lvlJc w:val="left"/>
+      <w:pPr>
+        <w:tabs>
+          <w:tab w:val="num" w:pos="0"/>
+        </w:tabs>
+        <w:ind w:left="0" w:hanging="0"/>
+      </w:pPr>
+    </w:lvl>
+    <w:lvl w:ilvl="5">
+      <w:start w:val="1"/>
+      <w:numFmt w:val="none"/>
+      <w:suff w:val="nothing"/>
+      <w:lvlText w:val=""/>
+      <w:lvlJc w:val="left"/>
+      <w:pPr>
+        <w:tabs>
+          <w:tab w:val="num" w:pos="0"/>
+        </w:tabs>
+        <w:ind w:left="0" w:hanging="0"/>
+      </w:pPr>
+    </w:lvl>
+    <w:lvl w:ilvl="6">
+      <w:start w:val="1"/>
+      <w:numFmt w:val="none"/>
+      <w:suff w:val="nothing"/>
+      <w:lvlText w:val=""/>
+      <w:lvlJc w:val="left"/>
+      <w:pPr>
+        <w:tabs>
+          <w:tab w:val="num" w:pos="0"/>
+        </w:tabs>
+        <w:ind w:left="0" w:hanging="0"/>
+      </w:pPr>
+    </w:lvl>
+    <w:lvl w:ilvl="7">
+      <w:start w:val="1"/>
+      <w:numFmt w:val="none"/>
+      <w:suff w:val="nothing"/>
+      <w:lvlText w:val=""/>
+      <w:lvlJc w:val="left"/>
+      <w:pPr>
+        <w:tabs>
+          <w:tab w:val="num" w:pos="0"/>
+        </w:tabs>
+        <w:ind w:left="0" w:hanging="0"/>
+      </w:pPr>
+    </w:lvl>
+    <w:lvl w:ilvl="8">
+      <w:start w:val="1"/>
+      <w:numFmt w:val="none"/>
+      <w:suff w:val="nothing"/>
+      <w:lvlText w:val=""/>
+      <w:lvlJc w:val="left"/>
+      <w:pPr>
+        <w:tabs>
+          <w:tab w:val="num" w:pos="0"/>
+        </w:tabs>
+        <w:ind w:left="0" w:hanging="0"/>
+      </w:pPr>
+    </w:lvl>
+  </w:abstractNum>
+  <w:num w:numId="1">
+    <w:abstractNumId w:val="1"/>
+  </w:num>
+  <w:num w:numId="2">
+    <w:abstractNumId w:val="2"/>
+  </w:num>
+  <w:num w:numId="3">
+    <w:abstractNumId w:val="3"/>
+  </w:num>
+  <w:num w:numId="4">
+    <w:abstractNumId w:val="4"/>
+  </w:num>
+  <w:num w:numId="5">
+    <w:abstractNumId w:val="5"/>
+  </w:num>
+  <w:num w:numId="6">
+    <w:abstractNumId w:val="6"/>
+  </w:num>
+</w:numbering>
 </file>
 
 <file path=word/styles.xml><?xml version="1.0" encoding="utf-8"?>
@@ -2428,6 +3008,7 @@
     <w:qFormat/>
     <w:pPr>
       <w:widowControl/>
+      <w:suppressAutoHyphens w:val="true"/>
       <w:bidi w:val="0"/>
       <w:spacing w:lineRule="auto" w:line="259" w:before="0" w:after="136"/>
       <w:ind w:left="10" w:hanging="10"/>
@@ -2498,6 +3079,13 @@
     <w:rPr>
       <w:color w:val="605E5C"/>
       <w:shd w:fill="E1DFDD" w:val="clear"/>
+    </w:rPr>
+  </w:style>
+  <w:style w:type="character" w:styleId="Bullets">
+    <w:name w:val="Bullets"/>
+    <w:qFormat/>
+    <w:rPr>
+      <w:rFonts w:ascii="OpenSymbol" w:hAnsi="OpenSymbol" w:eastAsia="OpenSymbol" w:cs="OpenSymbol"/>
     </w:rPr>
   </w:style>
   <w:style w:type="paragraph" w:styleId="Heading">
@@ -2605,12 +3193,13 @@
     <w:rsid w:val="00967985"/>
     <w:pPr>
       <w:widowControl/>
+      <w:suppressAutoHyphens w:val="true"/>
       <w:bidi w:val="0"/>
       <w:spacing w:lineRule="auto" w:line="240" w:before="0" w:after="0"/>
       <w:jc w:val="left"/>
     </w:pPr>
     <w:rPr>
-      <w:rFonts w:ascii="Calibri" w:hAnsi="Calibri" w:cs="Calibri" w:eastAsia=""/>
+      <w:rFonts w:ascii="Calibri" w:hAnsi="Calibri" w:eastAsia="" w:cs="Calibri"/>
       <w:color w:val="000000"/>
       <w:kern w:val="0"/>
       <w:sz w:val="24"/>

</xml_diff>